<commit_message>
Adding References part 1
Changes to draft v2.3 and addition of files that relate to references in introduction
Main: - added references draft which contains the base ref draft
- added references under each base paper
- directly modified the v2.3's intro to accommodate the changes

Others:
- just minor documetation changes
</commit_message>
<xml_diff>
--- a/v.2.0/documents/Paper drafts/2nd draft of paper_v2.3.docx
+++ b/v.2.0/documents/Paper drafts/2nd draft of paper_v2.3.docx
@@ -11,19 +11,7 @@
         <w:rPr>
           <w:kern w:val="2"/>
         </w:rPr>
-        <w:t>Development and Validation of a Novel Posture Monitoring System(v.2.</w:t>
-      </w:r>
-      <w:r>
-        <w:rPr>
-          <w:kern w:val="2"/>
-        </w:rPr>
-        <w:t>3- place all pic at end of doc until final draft</w:t>
-      </w:r>
-      <w:r>
-        <w:rPr>
-          <w:kern w:val="2"/>
-        </w:rPr>
-        <w:t>-included some image formatting and some equ involving- involves changes in grammar in everything below intro and addition of wrap fun formula, thethaAccx, and explanation for form, and patients’ data)</w:t>
+        <w:t>Development and Validation of a Novel Posture Monitoring System(v.2.3- place all pic at end of doc until final draft-included some image formatting and some equ involving- involves changes in grammar in everything below intro and addition of wrap fun formula, thethaAccx, and explanation for form, and patients’ data)</w:t>
       </w:r>
     </w:p>
     <w:p>
@@ -1166,18 +1154,7 @@
       </w:pPr>
       <w:r>
         <w:rPr/>
-        <w:t>Introduction (</w:t>
-      </w:r>
-      <w:r>
-        <w:rPr>
-          <w:rFonts w:eastAsia="MS Mincho"/>
-          <w:i/>
-        </w:rPr>
-        <w:t>Heading 1</w:t>
-      </w:r>
-      <w:r>
-        <w:rPr/>
-        <w:t>)</w:t>
+        <w:t>Introduction</w:t>
       </w:r>
     </w:p>
     <w:p>
@@ -1187,7 +1164,47 @@
       </w:pPr>
       <w:r>
         <w:rPr/>
-        <w:t>Sitting is one of the most common postures in daily life [1.2-7], with studies indicating that people spend around six hours sitting each day. Consequently, back pain has become a widespread and troubling issue, now ranking as the third most common reason for individuals to seek medical attention [3.?]. Approximately 70-80% of those experiencing back pain attribute it to poor posture [d1?]. Chronic back pain develops gradually due to sedentary behavior, often exacerbated by prolonged use of digital devices. This has resulted in 15-19% of people suffering from upper back pain and 60-70% from lower back pain [d1?].</w:t>
+        <w:t>Sitting is one of the most common postures in daily life [1.2-7], with studies indicating that people spend around six hours sitting each day. Back pain is a prevalent and concerning condition, recognized as a leading cause of disability globally and a frequent reason for medical consultations (</w:t>
+      </w:r>
+      <w:r>
+        <w:rPr/>
+        <w:t>r2,r3</w:t>
+      </w:r>
+      <w:r>
+        <w:rPr/>
+        <w:t>). Research indicates a notable growth in the occurrence of chronic low back pain over the years, with one study documenting an increase from 3.9% to 10.2% between 1992 and 2006 (</w:t>
+      </w:r>
+      <w:r>
+        <w:rPr/>
+        <w:t>r4</w:t>
+      </w:r>
+      <w:r>
+        <w:rPr/>
+        <w:t xml:space="preserve">). . The </w:t>
+      </w:r>
+      <w:r>
+        <w:rPr/>
+        <w:t>occurences</w:t>
+      </w:r>
+      <w:r>
+        <w:rPr/>
+        <w:t xml:space="preserve"> of low back pain in adults is reported to be 70-80%, </w:t>
+      </w:r>
+      <w:r>
+        <w:rPr/>
+        <w:t xml:space="preserve">mostly caused as a result of </w:t>
+      </w:r>
+      <w:r>
+        <w:rPr/>
+        <w:t>faulty postures and sedentary lifestyles (</w:t>
+      </w:r>
+      <w:r>
+        <w:rPr/>
+        <w:t>R1</w:t>
+      </w:r>
+      <w:r>
+        <w:rPr/>
+        <w:t>). Chronic back pain develops gradually due to sedentary behavior, often exacerbated by prolonged use of digital devices.</w:t>
       </w:r>
     </w:p>
     <w:p>
@@ -1197,7 +1214,39 @@
       </w:pPr>
       <w:r>
         <w:rPr/>
-        <w:t>The most frequent activity while sitting is using mobile phones, with an estimated 4.77 billion users worldwide as of 2017. This number was projected to increase to 5.07 billion by 2019 [2.1]. As more essential services are integrated into smartphones, and with the growing number of mobile applications, this has further promoted a sedentary lifestyle. Alarmingly, a recent study reveals that looking down at a phone is comparable to placing 60 pounds of pressure on the neck [4.1]. Correspondingly, another study highlighted that a condition known as "Text Neck," caused by 60 pounds of neck pressure, can lead to Kyphosis [2...?]This disease is an excessive spine curve because of abnormal rounding of upper back. which can lead to breathing problems that may eventually require a surgical treatment.[4.?].</w:t>
+        <w:t xml:space="preserve">The most frequent activity while sitting is using mobile phones, with an estimated 4.77 billion users worldwide as of 2017. This number was projected to increase to 5.07 billion by 2019 [2.1]. As more essential services are integrated into smartphones, and with the growing number of mobile applications, this has further promoted a sedentary lifestyle. Alarmingly, a recent study reveals that looking down at a phone is comparable to placing 60 pounds of pressure on the neck [4.1]. Correspondingly, another study highlighted that a condition known as "Text Neck," can </w:t>
+      </w:r>
+      <w:r>
+        <w:rPr/>
+        <w:t>develop into an extreme condition of</w:t>
+      </w:r>
+      <w:r>
+        <w:rPr/>
+        <w:t xml:space="preserve"> Kyphosis [2...</w:t>
+      </w:r>
+      <w:r>
+        <w:rPr/>
+        <w:t>3</w:t>
+      </w:r>
+      <w:r>
+        <w:rPr/>
+        <w:t xml:space="preserve">]This disease is an excessive spine curve because of abnormal rounding of upper back. which can lead to breathing problems that may eventually require a surgical treatment. </w:t>
+      </w:r>
+      <w:r>
+        <w:rPr/>
+        <w:t>However, a majority of Kyphosis cases can be prevented and cured with exercises that improve sitting posture</w:t>
+      </w:r>
+      <w:r>
+        <w:rPr/>
+        <w:t>[4.</w:t>
+      </w:r>
+      <w:r>
+        <w:rPr/>
+        <w:t>2</w:t>
+      </w:r>
+      <w:r>
+        <w:rPr/>
+        <w:t>].</w:t>
       </w:r>
     </w:p>
     <w:p>
@@ -1217,7 +1266,39 @@
       </w:pPr>
       <w:r>
         <w:rPr/>
-        <w:t>Acute back pain, which often results from injuries like muscle strains or ligament tears due to activities such as heavy lifting or sudden movements, can also lead to considerable discomfort and mobility limitations [d.?]. Back pain significantly affects an individual’s quality of life, reducing productivity, limiting movement, and causing emotional distress. Studies have found that slouched or hunched posture not only reduces energy levels but also negatively impacts mental well-being, such as happiness and depression [2.4]. Poor posture also affects workplace productivity, with approximately 75% to 85% of worker absenteeism being attributed to recurrent or chronic back pain [1.6].</w:t>
+        <w:t>Acute back pain often results in considerable discomfort and restricted mobility, as highlighted by multiple studies. Von Korff and Saunders</w:t>
+      </w:r>
+      <w:r>
+        <w:rPr/>
+        <w:t>[r5]</w:t>
+      </w:r>
+      <w:r>
+        <w:rPr/>
+        <w:t xml:space="preserve"> reported that 66-75% of primary care patients still experienced mild back pain one month after treatment, with 20-25% facing significant activity limitations. Additionally, Makris et al. </w:t>
+      </w:r>
+      <w:r>
+        <w:rPr/>
+        <w:t>[r6]</w:t>
+      </w:r>
+      <w:r>
+        <w:rPr/>
+        <w:t xml:space="preserve"> explored the connection between disabling back pain and mobility impairments in older adults. </w:t>
+      </w:r>
+      <w:r>
+        <w:rPr/>
+        <w:t>Overall,</w:t>
+      </w:r>
+      <w:r>
+        <w:rPr/>
+        <w:t xml:space="preserve"> </w:t>
+      </w:r>
+      <w:r>
+        <w:rPr/>
+        <w:t>b</w:t>
+      </w:r>
+      <w:r>
+        <w:rPr/>
+        <w:t>ack pain significantly affects an individual’s quality of life, reducing productivity, limiting movement, and causing emotional distress. Studies have found that slouched or hunched posture not only reduces energy levels but also negatively impacts mental well-being, such as happiness and depression [2.4]. Poor posture also affects workplace productivity, with approximately 75% to 85% of worker absenteeism being attributed to recurrent or chronic back pain [1.6].</w:t>
       </w:r>
     </w:p>
     <w:p>
@@ -1237,7 +1318,31 @@
       </w:pPr>
       <w:r>
         <w:rPr/>
-        <w:t>Several systems have been developed to address this issue, comprising three main components: data collection, data analysis, and feedback [4.?]. Our system incorporates all these elements, with a particular focus on analyzing the collected data while in a seated position.</w:t>
+        <w:t xml:space="preserve">Several systems have been developed to address this issue, comprising </w:t>
+      </w:r>
+      <w:r>
+        <w:rPr/>
+        <w:t xml:space="preserve">of </w:t>
+      </w:r>
+      <w:r>
+        <w:rPr/>
+        <w:t xml:space="preserve">three main components </w:t>
+      </w:r>
+      <w:r>
+        <w:rPr/>
+        <w:t xml:space="preserve">as defined by </w:t>
+      </w:r>
+      <w:r>
+        <w:rPr/>
+        <w:t xml:space="preserve">Ferdews Tlili </w:t>
+      </w:r>
+      <w:r>
+        <w:rPr/>
+        <w:t>et al. [4.0] in his review of posture monitoring systems. The  individual components are</w:t>
+      </w:r>
+      <w:r>
+        <w:rPr/>
+        <w:t xml:space="preserve"> data collection, data analysis, and feedback . Our system incorporates all these elements, with a particular focus on analyzing the collected data while in a seated position.</w:t>
       </w:r>
     </w:p>
     <w:p>
@@ -1974,7 +2079,7 @@
       </w:pPr>
       <w:r>
         <w:drawing>
-          <wp:anchor behindDoc="0" distT="0" distB="0" distL="0" distR="0" simplePos="0" locked="0" layoutInCell="0" allowOverlap="1" relativeHeight="3">
+          <wp:anchor behindDoc="0" distT="0" distB="0" distL="0" distR="0" simplePos="0" locked="0" layoutInCell="0" allowOverlap="1" relativeHeight="5">
             <wp:simplePos x="0" y="0"/>
             <wp:positionH relativeFrom="column">
               <wp:posOffset>13970</wp:posOffset>
@@ -2096,7 +2201,7 @@
       <w:r>
         <w:rPr/>
         <w:drawing>
-          <wp:anchor behindDoc="0" distT="0" distB="0" distL="0" distR="0" simplePos="0" locked="0" layoutInCell="0" allowOverlap="1" relativeHeight="4">
+          <wp:anchor behindDoc="0" distT="0" distB="0" distL="0" distR="0" simplePos="0" locked="0" layoutInCell="0" allowOverlap="1" relativeHeight="6">
             <wp:simplePos x="0" y="0"/>
             <wp:positionH relativeFrom="column">
               <wp:posOffset>76200</wp:posOffset>
@@ -2343,12 +2448,12 @@
         <w:gridCol w:w="282"/>
         <w:gridCol w:w="282"/>
         <w:gridCol w:w="402"/>
-        <w:gridCol w:w="222"/>
+        <w:gridCol w:w="221"/>
         <w:gridCol w:w="234"/>
         <w:gridCol w:w="330"/>
         <w:gridCol w:w="324"/>
         <w:gridCol w:w="324"/>
-        <w:gridCol w:w="324"/>
+        <w:gridCol w:w="325"/>
         <w:gridCol w:w="324"/>
         <w:gridCol w:w="324"/>
         <w:gridCol w:w="408"/>
@@ -2421,7 +2526,7 @@
         </w:tc>
         <w:tc>
           <w:tcPr>
-            <w:tcW w:w="222" w:type="dxa"/>
+            <w:tcW w:w="221" w:type="dxa"/>
             <w:tcBorders/>
           </w:tcPr>
           <w:p>
@@ -2496,7 +2601,7 @@
         </w:tc>
         <w:tc>
           <w:tcPr>
-            <w:tcW w:w="324" w:type="dxa"/>
+            <w:tcW w:w="325" w:type="dxa"/>
             <w:tcBorders/>
           </w:tcPr>
           <w:p>
@@ -2673,7 +2778,7 @@
         </w:tc>
         <w:tc>
           <w:tcPr>
-            <w:tcW w:w="222" w:type="dxa"/>
+            <w:tcW w:w="221" w:type="dxa"/>
             <w:tcBorders/>
           </w:tcPr>
           <w:p>
@@ -2783,7 +2888,7 @@
         </w:tc>
         <w:tc>
           <w:tcPr>
-            <w:tcW w:w="324" w:type="dxa"/>
+            <w:tcW w:w="325" w:type="dxa"/>
             <w:tcBorders/>
           </w:tcPr>
           <w:p>
@@ -3000,7 +3105,7 @@
         </w:tc>
         <w:tc>
           <w:tcPr>
-            <w:tcW w:w="222" w:type="dxa"/>
+            <w:tcW w:w="221" w:type="dxa"/>
             <w:tcBorders/>
           </w:tcPr>
           <w:p>
@@ -3110,7 +3215,7 @@
         </w:tc>
         <w:tc>
           <w:tcPr>
-            <w:tcW w:w="324" w:type="dxa"/>
+            <w:tcW w:w="325" w:type="dxa"/>
             <w:tcBorders/>
           </w:tcPr>
           <w:p>
@@ -3315,7 +3420,7 @@
         </w:tc>
         <w:tc>
           <w:tcPr>
-            <w:tcW w:w="222" w:type="dxa"/>
+            <w:tcW w:w="221" w:type="dxa"/>
             <w:tcBorders/>
           </w:tcPr>
           <w:p>
@@ -3425,7 +3530,7 @@
         </w:tc>
         <w:tc>
           <w:tcPr>
-            <w:tcW w:w="324" w:type="dxa"/>
+            <w:tcW w:w="325" w:type="dxa"/>
             <w:tcBorders/>
           </w:tcPr>
           <w:p>
@@ -3563,7 +3668,7 @@
       <w:r>
         <w:rPr/>
         <w:drawing>
-          <wp:anchor behindDoc="0" distT="0" distB="0" distL="0" distR="0" simplePos="0" locked="0" layoutInCell="0" allowOverlap="1" relativeHeight="5">
+          <wp:anchor behindDoc="0" distT="0" distB="0" distL="0" distR="0" simplePos="0" locked="0" layoutInCell="0" allowOverlap="1" relativeHeight="7">
             <wp:simplePos x="0" y="0"/>
             <wp:positionH relativeFrom="column">
               <wp:posOffset>63500</wp:posOffset>
@@ -5667,7 +5772,7 @@
       <w:r>
         <w:rPr/>
         <w:drawing>
-          <wp:anchor behindDoc="0" distT="0" distB="0" distL="0" distR="0" simplePos="0" locked="0" layoutInCell="0" allowOverlap="1" relativeHeight="11">
+          <wp:anchor behindDoc="0" distT="0" distB="0" distL="0" distR="0" simplePos="0" locked="0" layoutInCell="0" allowOverlap="1" relativeHeight="9">
             <wp:simplePos x="0" y="0"/>
             <wp:positionH relativeFrom="column">
               <wp:align>right</wp:align>
@@ -5838,7 +5943,7 @@
       <w:r>
         <w:rPr/>
         <w:drawing>
-          <wp:anchor behindDoc="0" distT="0" distB="0" distL="0" distR="0" simplePos="0" locked="0" layoutInCell="0" allowOverlap="1" relativeHeight="9">
+          <wp:anchor behindDoc="0" distT="0" distB="0" distL="0" distR="0" simplePos="0" locked="0" layoutInCell="0" allowOverlap="1" relativeHeight="8">
             <wp:simplePos x="0" y="0"/>
             <wp:positionH relativeFrom="column">
               <wp:align>right</wp:align>
@@ -8440,7 +8545,7 @@
       <w:jc w:val="center"/>
     </w:pPr>
     <w:rPr>
-      <w:rFonts w:eastAsia="MS Mincho" w:ascii="Times New Roman" w:hAnsi="Times New Roman" w:cs="Times New Roman"/>
+      <w:rFonts w:ascii="Times New Roman" w:hAnsi="Times New Roman" w:eastAsia="MS Mincho" w:cs="Times New Roman"/>
       <w:color w:val="auto"/>
       <w:kern w:val="0"/>
       <w:sz w:val="28"/>
@@ -8459,7 +8564,7 @@
       <w:jc w:val="center"/>
     </w:pPr>
     <w:rPr>
-      <w:rFonts w:eastAsia="MS Mincho" w:ascii="Times New Roman" w:hAnsi="Times New Roman" w:cs="Times New Roman"/>
+      <w:rFonts w:ascii="Times New Roman" w:hAnsi="Times New Roman" w:eastAsia="MS Mincho" w:cs="Times New Roman"/>
       <w:color w:val="auto"/>
       <w:kern w:val="0"/>
       <w:sz w:val="48"/>
@@ -8482,7 +8587,7 @@
       <w:jc w:val="both"/>
     </w:pPr>
     <w:rPr>
-      <w:rFonts w:eastAsia="MS Mincho" w:ascii="Times New Roman" w:hAnsi="Times New Roman" w:cs="Times New Roman"/>
+      <w:rFonts w:ascii="Times New Roman" w:hAnsi="Times New Roman" w:eastAsia="MS Mincho" w:cs="Times New Roman"/>
       <w:color w:val="auto"/>
       <w:kern w:val="0"/>
       <w:sz w:val="16"/>

</xml_diff>

<commit_message>
References added part 2
added references in the back and matched it with the introduction paragraphs in the draft paper. also updated the references draft text file
</commit_message>
<xml_diff>
--- a/v.2.0/documents/Paper drafts/2nd draft of paper_v2.3.docx
+++ b/v.2.0/documents/Paper drafts/2nd draft of paper_v2.3.docx
@@ -11,7 +11,19 @@
         <w:rPr>
           <w:kern w:val="2"/>
         </w:rPr>
-        <w:t>Development and Validation of a Novel Posture Monitoring System(v.2.3- place all pic at end of doc until final draft-included some image formatting and some equ involving- involves changes in grammar in everything below intro and addition of wrap fun formula, thethaAccx, and explanation for form, and patients’ data)</w:t>
+        <w:t xml:space="preserve">Development and Validation of a Novel Posture Monitoring System(v.2.3- </w:t>
+      </w:r>
+      <w:r>
+        <w:rPr>
+          <w:kern w:val="2"/>
+        </w:rPr>
+        <w:t>added references in the back and matched it with the introduction paragraphs</w:t>
+      </w:r>
+      <w:r>
+        <w:rPr>
+          <w:kern w:val="2"/>
+        </w:rPr>
+        <w:t>-place all pic at end of doc until final draft-included some image formatting and some equ involving- involves changes in grammar in everything below intro and addition of wrap fun formula, thethaAccx, and explanation for form, and patients’ data)</w:t>
       </w:r>
     </w:p>
     <w:p>
@@ -1164,11 +1176,19 @@
       </w:pPr>
       <w:r>
         <w:rPr/>
-        <w:t>Sitting is one of the most common postures in daily life [1.2-7], with studies indicating that people spend around six hours sitting each day. Back pain is a prevalent and concerning condition, recognized as a leading cause of disability globally and a frequent reason for medical consultations (</w:t>
-      </w:r>
-      <w:r>
-        <w:rPr/>
-        <w:t>r2,r3</w:t>
+        <w:t>Sitting is one of the most common postures in daily life [1,</w:t>
+      </w:r>
+      <w:r>
+        <w:rPr/>
+        <w:t>3,5,6</w:t>
+      </w:r>
+      <w:r>
+        <w:rPr/>
+        <w:t>], with studies indicating that people spend around six hours sitting each day. Back pain is a prevalent and concerning condition, recognized as a leading cause of disability globally and a frequent reason for medical consultations (</w:t>
+      </w:r>
+      <w:r>
+        <w:rPr/>
+        <w:t>18,19</w:t>
       </w:r>
       <w:r>
         <w:rPr/>
@@ -1176,7 +1196,7 @@
       </w:r>
       <w:r>
         <w:rPr/>
-        <w:t>r4</w:t>
+        <w:t>20</w:t>
       </w:r>
       <w:r>
         <w:rPr/>
@@ -1200,7 +1220,7 @@
       </w:r>
       <w:r>
         <w:rPr/>
-        <w:t>R1</w:t>
+        <w:t>17</w:t>
       </w:r>
       <w:r>
         <w:rPr/>
@@ -1214,7 +1234,23 @@
       </w:pPr>
       <w:r>
         <w:rPr/>
-        <w:t xml:space="preserve">The most frequent activity while sitting is using mobile phones, with an estimated 4.77 billion users worldwide as of 2017. This number was projected to increase to 5.07 billion by 2019 [2.1]. As more essential services are integrated into smartphones, and with the growing number of mobile applications, this has further promoted a sedentary lifestyle. Alarmingly, a recent study reveals that looking down at a phone is comparable to placing 60 pounds of pressure on the neck [4.1]. Correspondingly, another study highlighted that a condition known as "Text Neck," can </w:t>
+        <w:t>The most frequent activity while sitting is using mobile phones, with an estimated 4.77 billion users worldwide as of 2017. This number was projected to increase to 5.07 billion by 2019 [</w:t>
+      </w:r>
+      <w:r>
+        <w:rPr/>
+        <w:t>7</w:t>
+      </w:r>
+      <w:r>
+        <w:rPr/>
+        <w:t>]. As more essential services are integrated into smartphones, and with the growing number of mobile applications, this has further promoted a sedentary lifestyle. Alarmingly, a recent study reveals that looking down at a phone is comparable to placing 60 pounds of pressure on the neck [</w:t>
+      </w:r>
+      <w:r>
+        <w:rPr/>
+        <w:t>1</w:t>
+      </w:r>
+      <w:r>
+        <w:rPr/>
+        <w:t xml:space="preserve">1]. Correspondingly, another study highlighted that a condition known as "Text Neck," can </w:t>
       </w:r>
       <w:r>
         <w:rPr/>
@@ -1222,7 +1258,41 @@
       </w:r>
       <w:r>
         <w:rPr/>
-        <w:t xml:space="preserve"> Kyphosis [2...</w:t>
+        <w:t xml:space="preserve"> Kyphosis [</w:t>
+      </w:r>
+      <w:r>
+        <w:rPr/>
+        <w:t>8</w:t>
+      </w:r>
+      <w:r>
+        <w:rPr/>
+        <w:t xml:space="preserve">]This disease is an excessive spine curve because of abnormal rounding of upper back. which can lead to breathing problems that may eventually require a surgical treatment. </w:t>
+      </w:r>
+      <w:r>
+        <w:rPr/>
+        <w:t>However, a majority of Kyphosis cases can be prevented and cured with exercises that improve sitting posture</w:t>
+      </w:r>
+      <w:r>
+        <w:rPr/>
+        <w:t>[</w:t>
+      </w:r>
+      <w:r>
+        <w:rPr/>
+        <w:t>12</w:t>
+      </w:r>
+      <w:r>
+        <w:rPr/>
+        <w:t>].</w:t>
+      </w:r>
+    </w:p>
+    <w:p>
+      <w:pPr>
+        <w:pStyle w:val="BodyText"/>
+        <w:rPr/>
+      </w:pPr>
+      <w:r>
+        <w:rPr/>
+        <w:t>Chronic Low Back Pain (CLBP) is another significant cause of disability, affecting similar populations across various countries and cultures, with one in five adults experiencing CLBP each year [1]. In industrialized nations, chronic pain is rapidly becoming the foremost health issue, contributing to annual low back pain costs of $100-$200 billion [</w:t>
       </w:r>
       <w:r>
         <w:rPr/>
@@ -1230,22 +1300,6 @@
       </w:r>
       <w:r>
         <w:rPr/>
-        <w:t xml:space="preserve">]This disease is an excessive spine curve because of abnormal rounding of upper back. which can lead to breathing problems that may eventually require a surgical treatment. </w:t>
-      </w:r>
-      <w:r>
-        <w:rPr/>
-        <w:t>However, a majority of Kyphosis cases can be prevented and cured with exercises that improve sitting posture</w:t>
-      </w:r>
-      <w:r>
-        <w:rPr/>
-        <w:t>[4.</w:t>
-      </w:r>
-      <w:r>
-        <w:rPr/>
-        <w:t>2</w:t>
-      </w:r>
-      <w:r>
-        <w:rPr/>
         <w:t>].</w:t>
       </w:r>
     </w:p>
@@ -1256,7 +1310,55 @@
       </w:pPr>
       <w:r>
         <w:rPr/>
-        <w:t>Chronic Low Back Pain (CLBP) is another significant cause of disability, affecting similar populations across various countries and cultures, with one in five adults experiencing CLBP each year [1.2]. In industrialized nations, chronic pain is rapidly becoming the foremost health issue, contributing to annual low back pain costs of $100-$200 billion [1.4].</w:t>
+        <w:t>Acute back pain often results in considerable discomfort and restricted mobility, as highlighted by multiple studies. Von Korff and Saunders</w:t>
+      </w:r>
+      <w:r>
+        <w:rPr/>
+        <w:t>[21]</w:t>
+      </w:r>
+      <w:r>
+        <w:rPr/>
+        <w:t xml:space="preserve"> reported that 66-75% of primary care patients still experienced mild back pain one month after treatment, with 20-25% facing significant activity limitations. Additionally, Makris et al. </w:t>
+      </w:r>
+      <w:r>
+        <w:rPr/>
+        <w:t>[22]</w:t>
+      </w:r>
+      <w:r>
+        <w:rPr/>
+        <w:t xml:space="preserve"> explored the connection between disabling back pain and mobility impairments in older adults. </w:t>
+      </w:r>
+      <w:r>
+        <w:rPr/>
+        <w:t>Overall,</w:t>
+      </w:r>
+      <w:r>
+        <w:rPr/>
+        <w:t xml:space="preserve"> </w:t>
+      </w:r>
+      <w:r>
+        <w:rPr/>
+        <w:t>b</w:t>
+      </w:r>
+      <w:r>
+        <w:rPr/>
+        <w:t>ack pain significantly affects an individual’s quality of life, reducing productivity, limiting movement, and causing emotional distress. Studies have found that slouched or hunched posture not only reduces energy levels but also negatively impacts mental well-being, such as happiness and depression [</w:t>
+      </w:r>
+      <w:r>
+        <w:rPr/>
+        <w:t>9</w:t>
+      </w:r>
+      <w:r>
+        <w:rPr/>
+        <w:t>]. Poor posture also affects workplace productivity, with approximately 75% to 85% of worker absenteeism being attributed to recurrent or chronic back pain [</w:t>
+      </w:r>
+      <w:r>
+        <w:rPr/>
+        <w:t>5</w:t>
+      </w:r>
+      <w:r>
+        <w:rPr/>
+        <w:t>].</w:t>
       </w:r>
     </w:p>
     <w:p>
@@ -1266,39 +1368,47 @@
       </w:pPr>
       <w:r>
         <w:rPr/>
-        <w:t>Acute back pain often results in considerable discomfort and restricted mobility, as highlighted by multiple studies. Von Korff and Saunders</w:t>
-      </w:r>
-      <w:r>
-        <w:rPr/>
-        <w:t>[r5]</w:t>
-      </w:r>
-      <w:r>
-        <w:rPr/>
-        <w:t xml:space="preserve"> reported that 66-75% of primary care patients still experienced mild back pain one month after treatment, with 20-25% facing significant activity limitations. Additionally, Makris et al. </w:t>
-      </w:r>
-      <w:r>
-        <w:rPr/>
-        <w:t>[r6]</w:t>
-      </w:r>
-      <w:r>
-        <w:rPr/>
-        <w:t xml:space="preserve"> explored the connection between disabling back pain and mobility impairments in older adults. </w:t>
-      </w:r>
-      <w:r>
-        <w:rPr/>
-        <w:t>Overall,</w:t>
-      </w:r>
-      <w:r>
-        <w:rPr/>
-        <w:t xml:space="preserve"> </w:t>
-      </w:r>
-      <w:r>
-        <w:rPr/>
-        <w:t>b</w:t>
-      </w:r>
-      <w:r>
-        <w:rPr/>
-        <w:t>ack pain significantly affects an individual’s quality of life, reducing productivity, limiting movement, and causing emotional distress. Studies have found that slouched or hunched posture not only reduces energy levels but also negatively impacts mental well-being, such as happiness and depression [2.4]. Poor posture also affects workplace productivity, with approximately 75% to 85% of worker absenteeism being attributed to recurrent or chronic back pain [1.6].</w:t>
+        <w:t>Despite its prevalence, simple preventive measures can effectively mitigate these disorders. According to medical research, most cases of severe Kyphosis can be treated and prevented through exercises aimed at improving posture and maintaining a straight spine [</w:t>
+      </w:r>
+      <w:r>
+        <w:rPr/>
+        <w:t>1</w:t>
+      </w:r>
+      <w:r>
+        <w:rPr/>
+        <w:t>2]. A study by Robertson et al. [1</w:t>
+      </w:r>
+      <w:r>
+        <w:rPr/>
+        <w:t>3</w:t>
+      </w:r>
+      <w:r>
+        <w:rPr/>
+        <w:t>] found that musculoskeletal risk decreased after 16 months of ergonomic posture training for seated individuals. Further studies by Choobineh et al. [</w:t>
+      </w:r>
+      <w:r>
+        <w:rPr/>
+        <w:t>14</w:t>
+      </w:r>
+      <w:r>
+        <w:rPr/>
+        <w:t>] and Menendez et al. [</w:t>
+      </w:r>
+      <w:r>
+        <w:rPr/>
+        <w:t>15</w:t>
+      </w:r>
+      <w:r>
+        <w:rPr/>
+        <w:t>] demonstrated that ergonomic interventions could reduce musculoskeletal discomfort and related symptoms. Additionally, research by Taieb-Maimon et al. [</w:t>
+      </w:r>
+      <w:r>
+        <w:rPr/>
+        <w:t>16</w:t>
+      </w:r>
+      <w:r>
+        <w:rPr/>
+        <w:t>] showed that posture risk diminished after three weeks of an experiment using a camera to display the seated individual’s sagittal posture. Therefore, maintaining proper spinal posture is possible and essential, which is the goal of our system’s design.</w:t>
       </w:r>
     </w:p>
     <w:p>
@@ -1308,16 +1418,6 @@
       </w:pPr>
       <w:r>
         <w:rPr/>
-        <w:t>Despite its prevalence, simple preventive measures can effectively mitigate these disorders. According to medical research, most cases of severe Kyphosis can be treated and prevented through exercises aimed at improving posture and maintaining a straight spine [4.2]. A study by Robertson et al. [5.1] found that musculoskeletal risk decreased after 16 months of ergonomic posture training for seated individuals. Further studies by Choobineh et al. [5.2] and Menendez et al. [5.3] demonstrated that ergonomic interventions could reduce musculoskeletal discomfort and related symptoms. Additionally, research by Taieb-Maimon et al. [5.5] showed that posture risk diminished after three weeks of an experiment using a camera to display the seated individual’s sagittal posture. Therefore, maintaining proper spinal posture is possible and essential, which is the goal of our system’s design.</w:t>
-      </w:r>
-    </w:p>
-    <w:p>
-      <w:pPr>
-        <w:pStyle w:val="BodyText"/>
-        <w:rPr/>
-      </w:pPr>
-      <w:r>
-        <w:rPr/>
         <w:t xml:space="preserve">Several systems have been developed to address this issue, comprising </w:t>
       </w:r>
       <w:r>
@@ -1338,7 +1438,7 @@
       </w:r>
       <w:r>
         <w:rPr/>
-        <w:t>et al. [4.0] in his review of posture monitoring systems. The  individual components are</w:t>
+        <w:t>et al. [10] in his review of posture monitoring systems. The  individual components are</w:t>
       </w:r>
       <w:r>
         <w:rPr/>
@@ -3954,15 +4054,11 @@
         <w:rPr/>
       </w:pPr>
       <w:r>
-        <w:rPr/>
-        <w:t xml:space="preserve">G. Eason, B. Noble, and I. N. Sneddon, “On certain integrals of Lipschitz-Hankel type involving products of Bessel functions,” Phil. Trans. Roy. Soc. London, vol. A247, pp. 529–551, April 1955. </w:t>
-      </w:r>
-      <w:r>
         <w:rPr>
           <w:i/>
           <w:iCs/>
         </w:rPr>
-        <w:t>(references)</w:t>
+        <w:t xml:space="preserve">El-Sayed B, Farra N, Moacdieh N, Hajj H, Haidar R. A novel mobile wireless sensing system for real-time monitoring of posture and spine stress. *IEEE Trans Neural Syst Rehabil Eng* 2011; 13: 18-23.  </w:t>
       </w:r>
     </w:p>
     <w:p>
@@ -3976,8 +4072,11 @@
         <w:rPr/>
       </w:pPr>
       <w:r>
-        <w:rPr/>
-        <w:t>J. Clerk Maxwell, A Treatise on Electricity and Magnetism, 3rd ed., vol. 2. Oxford: Clarendon, 1892, pp.68–73.</w:t>
+        <w:rPr>
+          <w:i/>
+          <w:iCs/>
+        </w:rPr>
+        <w:t xml:space="preserve">[Brigante CMN, Abbate N, Basile A. Towards Miniaturization of a MEMS-Based Wearable Motion Capture System. *IEEE Transact Industrial Electronics* 2011; 58: 246-278.  </w:t>
       </w:r>
     </w:p>
     <w:p>
@@ -3991,8 +4090,11 @@
         <w:rPr/>
       </w:pPr>
       <w:r>
-        <w:rPr/>
-        <w:t>I. S. Jacobs and C. P. Bean, “Fine particles, thin films and exchange anisotropy,” in Magnetism, vol. III, G. T. Rado and H. Suhl, Eds. New York: Academic, 1963, pp. 271–350.</w:t>
+        <w:rPr>
+          <w:i/>
+          <w:iCs/>
+        </w:rPr>
+        <w:t xml:space="preserve">Nemec D, Janota A, Hrubos M, Simak V. Intelligent Real-Time MEMS Sensor Fusion and Calibration. *IEEE Sensors J* 2016; 16: 1558-1748.  </w:t>
       </w:r>
     </w:p>
     <w:p>
@@ -4006,8 +4108,11 @@
         <w:rPr/>
       </w:pPr>
       <w:r>
-        <w:rPr/>
-        <w:t>K. Elissa, “Title of paper if known,” unpublished.</w:t>
+        <w:rPr>
+          <w:i/>
+          <w:iCs/>
+        </w:rPr>
+        <w:t xml:space="preserve">Fachin F, Nikles SA, Dugundji JA, Wardle BL. Analytical extraction of residual stresses and gradients in MEMS structures with application to CMOS-layered materials. *J Micromech Microeng* 2011; 21: 095017.  </w:t>
       </w:r>
     </w:p>
     <w:p>
@@ -4021,8 +4126,11 @@
         <w:rPr/>
       </w:pPr>
       <w:r>
-        <w:rPr/>
-        <w:t>R. Nicole, “Title of paper with only first word capitalized,” J. Name Stand. Abbrev., in press.</w:t>
+        <w:rPr>
+          <w:i/>
+          <w:iCs/>
+        </w:rPr>
+        <w:t xml:space="preserve">Donatell GJ, Meister DW, O’Brien JR, Thurlow JS, Webster JG, Salvi FJ. A simple device to monitor flexion and lateral bending of the lumbar spine. *IEEE Transact Neural Syst Rehab Eng* 2005; 13: 1534-4320.  </w:t>
       </w:r>
     </w:p>
     <w:p>
@@ -4036,8 +4144,11 @@
         <w:rPr/>
       </w:pPr>
       <w:r>
-        <w:rPr/>
-        <w:t>Y. Yorozu, M. Hirano, K. Oka, and Y. Tagawa, “Electron spectroscopy studies on magneto-optical media and plastic substrate interface,” IEEE Transl. J. Magn. Japan, vol. 2, pp. 740–741, August 1987 [Digests 9th Annual Conf. Magnetics Japan, p. 301, 1982].</w:t>
+        <w:rPr>
+          <w:i/>
+          <w:iCs/>
+        </w:rPr>
+        <w:t xml:space="preserve">Garcia E, Ding H, Sarela A, Karunanithi M. Can a mobile phone be used as a pedometer in an outpatient cardiac rehabilitation program. *IEEE/ICME Int Confer Complex Med Eng (CME)* 2010.  </w:t>
       </w:r>
     </w:p>
     <w:p>
@@ -4051,8 +4162,11 @@
         <w:rPr/>
       </w:pPr>
       <w:r>
-        <w:rPr/>
-        <w:t>M. Young, The Technical Writer’s Handbook. Mill Valley, CA: University Science, 1989.</w:t>
+        <w:rPr>
+          <w:i/>
+          <w:iCs/>
+        </w:rPr>
+        <w:t xml:space="preserve">Statista (2017) Number of Mobile Phone Users Worldwide 2013-2019. Statista.  https://www.statista.com/statistics/274774/forecast-of-mobile-phone-users-worldwide/  </w:t>
       </w:r>
     </w:p>
     <w:p>
@@ -4063,23 +4177,14 @@
           <w:numId w:val="5"/>
         </w:numPr>
         <w:ind w:hanging="354" w:start="354"/>
-        <w:rPr>
-          <w:rFonts w:ascii="NimbusRomNo9L-Regu" w:hAnsi="NimbusRomNo9L-Regu" w:eastAsia="NimbusRomNo9L-Regu" w:cs="NimbusRomNo9L-Regu"/>
-        </w:rPr>
-      </w:pPr>
-      <w:r>
-        <w:rPr/>
-        <w:t xml:space="preserve">K. Eves and J. Valasek, “Adaptive control for singularly perturbed systems examples,” Code Ocean, Aug. 2023. [Online]. Available: </w:t>
-      </w:r>
-      <w:hyperlink r:id="rId6">
-        <w:r>
-          <w:rPr/>
-          <w:t>https://codeocean.com/capsule/4989235/tree</w:t>
-        </w:r>
-      </w:hyperlink>
-      <w:r>
-        <w:rPr/>
-        <w:t xml:space="preserve"> </w:t>
+        <w:rPr/>
+      </w:pPr>
+      <w:r>
+        <w:rPr>
+          <w:i/>
+          <w:iCs/>
+        </w:rPr>
+        <w:t xml:space="preserve">Jung, S., Lee, N., Kang, K., Kim, K. and Lee, D. (2016) The Effect of Smartphone Usage Time on Posture and Respiratory Function. *Journal of Physical Therapy Science,* 28, 186-189.  </w:t>
       </w:r>
     </w:p>
     <w:p>
@@ -4090,19 +4195,15 @@
           <w:numId w:val="5"/>
         </w:numPr>
         <w:ind w:hanging="354" w:start="354"/>
-        <w:jc w:val="start"/>
-        <w:rPr/>
-      </w:pPr>
-      <w:r>
-        <w:rPr/>
-        <w:t xml:space="preserve">D. P. Kingma and M. Welling, “Auto-encoding variational Bayes,” 2013, arXiv:1312.6114. [Online]. Available: </w:t>
-      </w:r>
-      <w:hyperlink r:id="rId7">
-        <w:r>
-          <w:rPr/>
-          <w:t>https://arxiv.org/abs/1312.6114</w:t>
-        </w:r>
-      </w:hyperlink>
+        <w:rPr/>
+      </w:pPr>
+      <w:r>
+        <w:rPr>
+          <w:i/>
+          <w:iCs/>
+        </w:rPr>
+        <w:t xml:space="preserve">Riskind, J.H. and Gotay, C.C. (1982) Physical Posture: Could It Have Regulatory or Feedback Effects on Motivation and Emotion? *Motivation and Emotion,* 6, 273-298.  https://doi.org/10.1007/BF00992249  </w:t>
+      </w:r>
     </w:p>
     <w:p>
       <w:pPr>
@@ -4112,12 +4213,14 @@
           <w:numId w:val="5"/>
         </w:numPr>
         <w:ind w:hanging="354" w:start="354"/>
-        <w:jc w:val="start"/>
-        <w:rPr/>
-      </w:pPr>
-      <w:r>
-        <w:rPr/>
-        <w:t xml:space="preserve">S. Liu, “Wi-Fi Energy Detection Testbed (12MTC),” 2023, gitHub repository. [Online]. Available: https://github.com/liustone99/Wi-Fi-Energy-Detection-Testbed-12MTC </w:t>
+        <w:rPr/>
+      </w:pPr>
+      <w:r>
+        <w:rPr>
+          <w:i/>
+          <w:iCs/>
+        </w:rPr>
+        <w:t xml:space="preserve">F. Tlili, R. Haddad, Y. Ouakrim, R. Bouallegue and N. Mezghani, "A Review on posture monitoring systems," 2018 International Conference on Smart Communications and Networking (SmartNets), Yasmine Hammamet, Tunisia, 2018, pp. 1-6, doi: 10.1109/SMARTNETS.2018.8707392.  </w:t>
       </w:r>
     </w:p>
     <w:p>
@@ -4128,30 +4231,212 @@
           <w:numId w:val="5"/>
         </w:numPr>
         <w:ind w:hanging="354" w:start="354"/>
-        <w:jc w:val="start"/>
-        <w:rPr/>
-      </w:pPr>
-      <w:r>
-        <w:rPr/>
-        <w:t>“</w:t>
-      </w:r>
-      <w:r>
-        <w:rPr/>
-        <w:t>Treatment episode data set: discharges (TEDS-D): concatenated, 2006 to 2009.” U.S. Department of Health and Human Services, Substance Abuse and Mental Health Services Administration, Office of Applied Studies, August, 2013, DOI:10.3886/ICPSR30122.v2</w:t>
-      </w:r>
-    </w:p>
-    <w:p>
-      <w:pPr>
-        <w:pStyle w:val="References"/>
-        <w:numPr>
-          <w:ilvl w:val="0"/>
-          <w:numId w:val="0"/>
-        </w:numPr>
-        <w:ind w:hanging="0" w:start="354"/>
-        <w:rPr/>
-      </w:pPr>
-      <w:r>
-        <w:rPr/>
+        <w:rPr/>
+      </w:pPr>
+      <w:r>
+        <w:rPr>
+          <w:i/>
+          <w:iCs/>
+        </w:rPr>
+        <w:t xml:space="preserve">OLGA KHAZAN, “What Texting Does to the Spine,” The Atlantic, November 2014.  </w:t>
+      </w:r>
+    </w:p>
+    <w:p>
+      <w:pPr>
+        <w:pStyle w:val="References"/>
+        <w:numPr>
+          <w:ilvl w:val="0"/>
+          <w:numId w:val="5"/>
+        </w:numPr>
+        <w:ind w:hanging="354" w:start="354"/>
+        <w:rPr/>
+      </w:pPr>
+      <w:r>
+        <w:rPr>
+          <w:i/>
+          <w:iCs/>
+        </w:rPr>
+        <w:t xml:space="preserve">American Academy of Orthopedic Surgeons, “Kyphosis (Roundback) of the Spine“, August 2016.  </w:t>
+      </w:r>
+    </w:p>
+    <w:p>
+      <w:pPr>
+        <w:pStyle w:val="References"/>
+        <w:numPr>
+          <w:ilvl w:val="0"/>
+          <w:numId w:val="5"/>
+        </w:numPr>
+        <w:ind w:hanging="354" w:start="354"/>
+        <w:rPr/>
+      </w:pPr>
+      <w:r>
+        <w:rPr>
+          <w:i/>
+          <w:iCs/>
+        </w:rPr>
+        <w:t xml:space="preserve">Robertson, M.; Amick, B.C.; DeRango, K.; Rooney, T.; Bazzani, L.; Harrist, R.; Moore, A. The effects of an office ergonomics training and chair intervention on worker knowledge, behavior and musculoskeletal risk. *Appl. Ergon.* 2009, **40**, 124–135.  </w:t>
+      </w:r>
+    </w:p>
+    <w:p>
+      <w:pPr>
+        <w:pStyle w:val="References"/>
+        <w:numPr>
+          <w:ilvl w:val="0"/>
+          <w:numId w:val="5"/>
+        </w:numPr>
+        <w:ind w:hanging="354" w:start="354"/>
+        <w:rPr/>
+      </w:pPr>
+      <w:r>
+        <w:rPr>
+          <w:i/>
+          <w:iCs/>
+        </w:rPr>
+        <w:t xml:space="preserve">Choobineh, A.; Motamedzade, M.; Kazemi, M.; Moghimbeigi, A.; Heidari Pahlavian, A. The impact of ergonomics intervention on psychosocial factors and musculoskeletal symptoms among office workers. *Int. J. Ind. Ergon.* 2011, **41**, 671–676.  </w:t>
+      </w:r>
+    </w:p>
+    <w:p>
+      <w:pPr>
+        <w:pStyle w:val="References"/>
+        <w:numPr>
+          <w:ilvl w:val="0"/>
+          <w:numId w:val="5"/>
+        </w:numPr>
+        <w:ind w:hanging="354" w:start="354"/>
+        <w:rPr/>
+      </w:pPr>
+      <w:r>
+        <w:rPr>
+          <w:i/>
+          <w:iCs/>
+        </w:rPr>
+        <w:t xml:space="preserve">Goossens, R.H.M.; Netten, M.P.; Van Der Doelen, B. An office chair to influence the sitting behavior of office workers. *Work* 2012, **41**, 2086–2088.  </w:t>
+      </w:r>
+    </w:p>
+    <w:p>
+      <w:pPr>
+        <w:pStyle w:val="References"/>
+        <w:numPr>
+          <w:ilvl w:val="0"/>
+          <w:numId w:val="5"/>
+        </w:numPr>
+        <w:ind w:hanging="354" w:start="354"/>
+        <w:rPr/>
+      </w:pPr>
+      <w:r>
+        <w:rPr>
+          <w:i/>
+          <w:iCs/>
+        </w:rPr>
+        <w:t xml:space="preserve">Taieb-Maimon, M.; Cwikel, J.; Shapira, B.; Orenstein, I. The effectiveness of a training method using self-modeling webcam photos for reducing musculoskeletal risk among office workers using computers. *Appl. Ergon.* 2012, **43**, 376–385.  </w:t>
+      </w:r>
+    </w:p>
+    <w:p>
+      <w:pPr>
+        <w:pStyle w:val="References"/>
+        <w:numPr>
+          <w:ilvl w:val="0"/>
+          <w:numId w:val="5"/>
+        </w:numPr>
+        <w:ind w:hanging="354" w:start="354"/>
+        <w:rPr/>
+      </w:pPr>
+      <w:r>
+        <w:rPr>
+          <w:i/>
+          <w:iCs/>
+        </w:rPr>
+        <w:t xml:space="preserve">Cădar, I. D. and Laura Pop. “Correlations between cervical spine posture and low back pain.” *HVM Bioflux* 7 (2015): 178-181.  </w:t>
+      </w:r>
+    </w:p>
+    <w:p>
+      <w:pPr>
+        <w:pStyle w:val="References"/>
+        <w:numPr>
+          <w:ilvl w:val="0"/>
+          <w:numId w:val="5"/>
+        </w:numPr>
+        <w:ind w:hanging="354" w:start="354"/>
+        <w:rPr/>
+      </w:pPr>
+      <w:r>
+        <w:rPr>
+          <w:i/>
+          <w:iCs/>
+        </w:rPr>
+        <w:t xml:space="preserve">Traeger, Adrian C. et al. “Diagnosis and management of low-back pain in primary care.” *Canadian Medical Association Journal* 189 (2017): E1386 - E1395.  </w:t>
+      </w:r>
+    </w:p>
+    <w:p>
+      <w:pPr>
+        <w:pStyle w:val="References"/>
+        <w:numPr>
+          <w:ilvl w:val="0"/>
+          <w:numId w:val="5"/>
+        </w:numPr>
+        <w:ind w:hanging="354" w:start="354"/>
+        <w:rPr/>
+      </w:pPr>
+      <w:r>
+        <w:rPr>
+          <w:i/>
+          <w:iCs/>
+        </w:rPr>
+        <w:t xml:space="preserve">Lee, Mj. “Epidemiology of back pain.” (2012).  </w:t>
+      </w:r>
+    </w:p>
+    <w:p>
+      <w:pPr>
+        <w:pStyle w:val="References"/>
+        <w:numPr>
+          <w:ilvl w:val="0"/>
+          <w:numId w:val="5"/>
+        </w:numPr>
+        <w:ind w:hanging="354" w:start="354"/>
+        <w:rPr/>
+      </w:pPr>
+      <w:r>
+        <w:rPr>
+          <w:i/>
+          <w:iCs/>
+        </w:rPr>
+        <w:t xml:space="preserve">Freburger, Janet K. et al. “The rising prevalence of chronic low back pain.” *Archives of Internal Medicine* 169 3 (2009): 251-8.  </w:t>
+      </w:r>
+    </w:p>
+    <w:p>
+      <w:pPr>
+        <w:pStyle w:val="References"/>
+        <w:numPr>
+          <w:ilvl w:val="0"/>
+          <w:numId w:val="5"/>
+        </w:numPr>
+        <w:ind w:hanging="354" w:start="354"/>
+        <w:rPr/>
+      </w:pPr>
+      <w:r>
+        <w:rPr>
+          <w:i/>
+          <w:iCs/>
+        </w:rPr>
+        <w:t xml:space="preserve">von Korff, Michael and Kathleen Saunders. “The Course of Back Pain in Primary Care.” *Spine* 21 (1996): 2833–2837.  </w:t>
+      </w:r>
+    </w:p>
+    <w:p>
+      <w:pPr>
+        <w:pStyle w:val="References"/>
+        <w:numPr>
+          <w:ilvl w:val="0"/>
+          <w:numId w:val="5"/>
+        </w:numPr>
+        <w:ind w:hanging="354" w:start="354"/>
+        <w:rPr/>
+      </w:pPr>
+      <w:r>
+        <w:rPr>
+          <w:i/>
+          <w:iCs/>
+        </w:rPr>
+        <w:t>Makris, Una E. et al. “Restricting Back Pain and Subsequent Mobility Disability in Community‐Living Older Persons.” *Journal of the American Geriatrics Society* 62 (2014): 2142 - 2147.</w:t>
       </w:r>
     </w:p>
     <w:p>
@@ -5697,7 +5982,7 @@
                     </pic:cNvPicPr>
                   </pic:nvPicPr>
                   <pic:blipFill>
-                    <a:blip r:embed="rId8"/>
+                    <a:blip r:embed="rId6"/>
                     <a:stretch>
                       <a:fillRect/>
                     </a:stretch>
@@ -5743,7 +6028,7 @@
                     </pic:cNvPicPr>
                   </pic:nvPicPr>
                   <pic:blipFill>
-                    <a:blip r:embed="rId9"/>
+                    <a:blip r:embed="rId7"/>
                     <a:stretch>
                       <a:fillRect/>
                     </a:stretch>
@@ -5772,7 +6057,7 @@
       <w:r>
         <w:rPr/>
         <w:drawing>
-          <wp:anchor behindDoc="0" distT="0" distB="0" distL="0" distR="0" simplePos="0" locked="0" layoutInCell="0" allowOverlap="1" relativeHeight="9">
+          <wp:anchor behindDoc="0" distT="0" distB="0" distL="0" distR="0" simplePos="0" locked="0" layoutInCell="0" allowOverlap="1" relativeHeight="11">
             <wp:simplePos x="0" y="0"/>
             <wp:positionH relativeFrom="column">
               <wp:align>right</wp:align>
@@ -5797,7 +6082,7 @@
                     </pic:cNvPicPr>
                   </pic:nvPicPr>
                   <pic:blipFill>
-                    <a:blip r:embed="rId10"/>
+                    <a:blip r:embed="rId8"/>
                     <a:stretch>
                       <a:fillRect/>
                     </a:stretch>
@@ -5851,7 +6136,7 @@
                     </pic:cNvPicPr>
                   </pic:nvPicPr>
                   <pic:blipFill>
-                    <a:blip r:embed="rId11"/>
+                    <a:blip r:embed="rId9"/>
                     <a:stretch>
                       <a:fillRect/>
                     </a:stretch>
@@ -5905,7 +6190,7 @@
                     </pic:cNvPicPr>
                   </pic:nvPicPr>
                   <pic:blipFill>
-                    <a:blip r:embed="rId12"/>
+                    <a:blip r:embed="rId10"/>
                     <a:stretch>
                       <a:fillRect/>
                     </a:stretch>
@@ -5968,7 +6253,7 @@
                     </pic:cNvPicPr>
                   </pic:nvPicPr>
                   <pic:blipFill>
-                    <a:blip r:embed="rId13"/>
+                    <a:blip r:embed="rId11"/>
                     <a:stretch>
                       <a:fillRect/>
                     </a:stretch>

</xml_diff>